<commit_message>
word doc update, annoying
</commit_message>
<xml_diff>
--- a/ClusteringThePlanet.docx
+++ b/ClusteringThePlanet.docx
@@ -15,7 +15,30 @@
         <w:spacing w:line="300" w:lineRule="auto"/>
       </w:pPr>
       <w:r>
-        <w:t>Henry and Hans</w:t>
+        <w:t>CS451 HW</w:t>
+      </w:r>
+      <w:r>
+        <w:t>5</w:t>
+      </w:r>
+      <w:r>
+        <w:t xml:space="preserve"> Fall 2017</w:t>
+      </w:r>
+    </w:p>
+    <w:p>
+      <w:pPr>
+        <w:spacing w:line="300" w:lineRule="auto"/>
+      </w:pPr>
+      <w:r>
+        <w:t xml:space="preserve">Henry </w:t>
+      </w:r>
+      <w:r>
+        <w:t xml:space="preserve">Swaffield </w:t>
+      </w:r>
+      <w:r>
+        <w:t>and Hans</w:t>
+      </w:r>
+      <w:r>
+        <w:t xml:space="preserve"> Goudey</w:t>
       </w:r>
     </w:p>
     <w:p>
@@ -28,7 +51,88 @@
         <w:spacing w:line="300" w:lineRule="auto"/>
       </w:pPr>
       <w:r>
-        <w:t xml:space="preserve">This is a plot of the cost of the kmeans algorithm vs. the number of clusters. There isn’t a clear elbow where the cost starts decreasing less, and there is a fair amount of noise in the data, because the algorithm didn’t necessarily reach the global </w:t>
+        <w:t>The goal</w:t>
+      </w:r>
+      <w:r>
+        <w:t xml:space="preserve"> of this project was to apply the k-means algorithm, an unsupervised clustering algorithm, in an attempt to group countries by their cultural priorities</w:t>
+      </w:r>
+      <w:r>
+        <w:t>, using UN survey data</w:t>
+      </w:r>
+      <w:r>
+        <w:t>.</w:t>
+      </w:r>
+      <w:r>
+        <w:t xml:space="preserve"> For the first phase of the project</w:t>
+      </w:r>
+      <w:r>
+        <w:t>,</w:t>
+      </w:r>
+      <w:r>
+        <w:t xml:space="preserve"> we implemented the </w:t>
+      </w:r>
+      <w:r>
+        <w:t xml:space="preserve">k-means </w:t>
+      </w:r>
+      <w:r>
+        <w:t>alg</w:t>
+      </w:r>
+      <w:r>
+        <w:t>orithm in P</w:t>
+      </w:r>
+      <w:r>
+        <w:t>ython and made preliminary visualizations using matplotlib</w:t>
+      </w:r>
+      <w:r>
+        <w:t>. W</w:t>
+      </w:r>
+      <w:r>
+        <w:t xml:space="preserve">e also experimented </w:t>
+      </w:r>
+      <w:r>
+        <w:t>by looping through various k-values. W</w:t>
+      </w:r>
+      <w:r>
+        <w:t xml:space="preserve">e then took our </w:t>
+      </w:r>
+      <w:r>
+        <w:t>data-processing</w:t>
+      </w:r>
+      <w:r>
+        <w:t xml:space="preserve"> to Excel, where we produced the visu</w:t>
+      </w:r>
+      <w:r>
+        <w:t>alizations that are seen below.</w:t>
+      </w:r>
+      <w:r>
+        <w:t xml:space="preserve"> The first question considered was to determine and “ideal” number of clusters, and followi</w:t>
+      </w:r>
+      <w:r>
+        <w:t xml:space="preserve">ng that is a description of the </w:t>
+      </w:r>
+      <w:bookmarkStart w:id="0" w:name="_GoBack"/>
+      <w:bookmarkEnd w:id="0"/>
+      <w:r>
+        <w:t>clusters resulting from that k value.</w:t>
+      </w:r>
+    </w:p>
+    <w:p>
+      <w:pPr>
+        <w:spacing w:line="300" w:lineRule="auto"/>
+      </w:pPr>
+    </w:p>
+    <w:p>
+      <w:pPr>
+        <w:spacing w:line="300" w:lineRule="auto"/>
+      </w:pPr>
+      <w:r>
+        <w:t xml:space="preserve">This is a plot of the cost of the kmeans algorithm </w:t>
+      </w:r>
+      <w:r>
+        <w:t>cost as a function of</w:t>
+      </w:r>
+      <w:r>
+        <w:t xml:space="preserve"> the number of clusters. There isn’t a clear elbow where the cost starts decreasing less, and there is a fair amount of noise in the data, because the algorithm didn’t necessarily reach the global </w:t>
       </w:r>
       <w:r>
         <w:t>minimum</w:t>
@@ -47,14 +151,14 @@
           <w:noProof/>
         </w:rPr>
         <w:drawing>
-          <wp:inline distT="0" distB="0" distL="0" distR="0" wp14:anchorId="09D4F38B" wp14:editId="498FD4AB">
+          <wp:inline distT="0" distB="0" distL="0" distR="0" wp14:anchorId="09D4F38B" wp14:editId="31BB7CE7">
             <wp:extent cx="4148524" cy="2415540"/>
-            <wp:effectExtent l="0" t="0" r="17145" b="22860"/>
+            <wp:effectExtent l="0" t="0" r="0" b="0"/>
             <wp:docPr id="2" name="Chart 2"/>
             <wp:cNvGraphicFramePr/>
             <a:graphic xmlns:a="http://schemas.openxmlformats.org/drawingml/2006/main">
               <a:graphicData uri="http://schemas.openxmlformats.org/drawingml/2006/chart">
-                <c:chart xmlns:c="http://schemas.openxmlformats.org/drawingml/2006/chart" xmlns:r="http://schemas.openxmlformats.org/officeDocument/2006/relationships" r:id="rId5"/>
+                <c:chart xmlns:c="http://schemas.openxmlformats.org/drawingml/2006/chart" xmlns:r="http://schemas.openxmlformats.org/officeDocument/2006/relationships" r:id="rId7"/>
               </a:graphicData>
             </a:graphic>
           </wp:inline>
@@ -90,15 +194,16 @@
         <w:rPr>
           <w:noProof/>
         </w:rPr>
+        <w:lastRenderedPageBreak/>
         <w:drawing>
-          <wp:inline distT="0" distB="0" distL="0" distR="0" wp14:anchorId="2DDE6E4D" wp14:editId="4C628BFF">
+          <wp:inline distT="0" distB="0" distL="0" distR="0" wp14:anchorId="2DDE6E4D" wp14:editId="00B380D7">
             <wp:extent cx="4051935" cy="2631440"/>
             <wp:effectExtent l="0" t="0" r="12065" b="10160"/>
             <wp:docPr id="1" name="Chart 1"/>
             <wp:cNvGraphicFramePr/>
             <a:graphic xmlns:a="http://schemas.openxmlformats.org/drawingml/2006/main">
               <a:graphicData uri="http://schemas.openxmlformats.org/drawingml/2006/chart">
-                <c:chart xmlns:c="http://schemas.openxmlformats.org/drawingml/2006/chart" xmlns:r="http://schemas.openxmlformats.org/officeDocument/2006/relationships" r:id="rId6"/>
+                <c:chart xmlns:c="http://schemas.openxmlformats.org/drawingml/2006/chart" xmlns:r="http://schemas.openxmlformats.org/officeDocument/2006/relationships" r:id="rId8"/>
               </a:graphicData>
             </a:graphic>
           </wp:inline>
@@ -110,7 +215,6 @@
         <w:spacing w:line="300" w:lineRule="auto"/>
       </w:pPr>
       <w:r>
-        <w:lastRenderedPageBreak/>
         <w:t xml:space="preserve">There’s still no precise elbow, so the choice of cluster number remains somewhat arbitrary. It looks like the rate of decrease of cost lowers </w:t>
       </w:r>
       <w:r>
@@ -126,12 +230,7 @@
         <w:t xml:space="preserve">The goal of the kmeans algorithm changes as you increase the number of clusters. The question changes from “How can these countries be categorized?” to “What are </w:t>
       </w:r>
       <w:r>
-        <w:t>a few countries similar to this country?” as the n</w:t>
-      </w:r>
-      <w:bookmarkStart w:id="0" w:name="_GoBack"/>
-      <w:bookmarkEnd w:id="0"/>
-      <w:r>
-        <w:t>umber of clusters increases from 2 to 97.</w:t>
+        <w:t>a few countries similar to this country?” as the number of clusters increases from 2 to 97.</w:t>
       </w:r>
     </w:p>
     <w:p>
@@ -171,14 +270,14 @@
           <w:noProof/>
         </w:rPr>
         <w:drawing>
-          <wp:inline distT="0" distB="0" distL="0" distR="0" wp14:anchorId="5D919DDF" wp14:editId="36626707">
+          <wp:inline distT="0" distB="0" distL="0" distR="0" wp14:anchorId="5D919DDF" wp14:editId="36111876">
             <wp:extent cx="5943600" cy="4231640"/>
             <wp:effectExtent l="0" t="0" r="0" b="10160"/>
             <wp:docPr id="5" name="Chart 5"/>
             <wp:cNvGraphicFramePr/>
             <a:graphic xmlns:a="http://schemas.openxmlformats.org/drawingml/2006/main">
               <a:graphicData uri="http://schemas.openxmlformats.org/drawingml/2006/chart">
-                <c:chart xmlns:c="http://schemas.openxmlformats.org/drawingml/2006/chart" xmlns:r="http://schemas.openxmlformats.org/officeDocument/2006/relationships" r:id="rId7"/>
+                <c:chart xmlns:c="http://schemas.openxmlformats.org/drawingml/2006/chart" xmlns:r="http://schemas.openxmlformats.org/officeDocument/2006/relationships" r:id="rId9"/>
               </a:graphicData>
             </a:graphic>
           </wp:inline>
@@ -194,14 +293,14 @@
           <w:noProof/>
         </w:rPr>
         <w:drawing>
-          <wp:inline distT="0" distB="0" distL="0" distR="0" wp14:anchorId="78174A69" wp14:editId="19EF678C">
+          <wp:inline distT="0" distB="0" distL="0" distR="0" wp14:anchorId="78174A69" wp14:editId="48E431FB">
             <wp:extent cx="6109335" cy="5943600"/>
             <wp:effectExtent l="0" t="0" r="12065" b="0"/>
             <wp:docPr id="7" name="Chart 7"/>
             <wp:cNvGraphicFramePr/>
             <a:graphic xmlns:a="http://schemas.openxmlformats.org/drawingml/2006/main">
               <a:graphicData uri="http://schemas.openxmlformats.org/drawingml/2006/chart">
-                <c:chart xmlns:c="http://schemas.openxmlformats.org/drawingml/2006/chart" xmlns:r="http://schemas.openxmlformats.org/officeDocument/2006/relationships" r:id="rId8"/>
+                <c:chart xmlns:c="http://schemas.openxmlformats.org/drawingml/2006/chart" xmlns:r="http://schemas.openxmlformats.org/officeDocument/2006/relationships" r:id="rId10"/>
               </a:graphicData>
             </a:graphic>
           </wp:inline>
@@ -257,7 +356,7 @@
                     </pic:cNvPicPr>
                   </pic:nvPicPr>
                   <pic:blipFill>
-                    <a:blip r:embed="rId9">
+                    <a:blip r:embed="rId11">
                       <a:extLst>
                         <a:ext uri="{28A0092B-C50C-407E-A947-70E740481C1C}">
                           <a14:useLocalDpi xmlns:a14="http://schemas.microsoft.com/office/drawing/2010/main" val="0"/>
@@ -298,7 +397,7 @@
           <w:noProof/>
         </w:rPr>
         <w:drawing>
-          <wp:anchor distT="0" distB="0" distL="114300" distR="114300" simplePos="0" relativeHeight="251658240" behindDoc="0" locked="0" layoutInCell="1" allowOverlap="1" wp14:anchorId="1A77F494" wp14:editId="76BF85C5">
+          <wp:anchor distT="0" distB="0" distL="114300" distR="114300" simplePos="0" relativeHeight="251658240" behindDoc="0" locked="0" layoutInCell="1" allowOverlap="1" wp14:anchorId="1A77F494" wp14:editId="16FD8FCE">
             <wp:simplePos x="0" y="0"/>
             <wp:positionH relativeFrom="column">
               <wp:align>left</wp:align>
@@ -307,13 +406,13 @@
               <wp:align>top</wp:align>
             </wp:positionV>
             <wp:extent cx="5943600" cy="5488940"/>
-            <wp:effectExtent l="0" t="0" r="0" b="22860"/>
+            <wp:effectExtent l="0" t="0" r="0" b="0"/>
             <wp:wrapSquare wrapText="bothSides"/>
             <wp:docPr id="11" name="Chart 11"/>
             <wp:cNvGraphicFramePr/>
             <a:graphic xmlns:a="http://schemas.openxmlformats.org/drawingml/2006/main">
               <a:graphicData uri="http://schemas.openxmlformats.org/drawingml/2006/chart">
-                <c:chart xmlns:c="http://schemas.openxmlformats.org/drawingml/2006/chart" xmlns:r="http://schemas.openxmlformats.org/officeDocument/2006/relationships" r:id="rId10"/>
+                <c:chart xmlns:c="http://schemas.openxmlformats.org/drawingml/2006/chart" xmlns:r="http://schemas.openxmlformats.org/officeDocument/2006/relationships" r:id="rId12"/>
               </a:graphicData>
             </a:graphic>
             <wp14:sizeRelV relativeFrom="margin">
@@ -365,6 +464,8 @@
       </w:r>
     </w:p>
     <w:sectPr>
+      <w:footerReference w:type="even" r:id="rId13"/>
+      <w:footerReference w:type="default" r:id="rId14"/>
       <w:pgSz w:w="12240" w:h="15840"/>
       <w:pgMar w:top="1440" w:right="1440" w:bottom="1440" w:left="1440" w:header="720" w:footer="720" w:gutter="0"/>
       <w:cols w:space="720"/>
@@ -372,6 +473,131 @@
     </w:sectPr>
   </w:body>
 </w:document>
+</file>
+
+<file path=word/endnotes.xml><?xml version="1.0" encoding="utf-8"?>
+<w:endnotes xmlns:wpc="http://schemas.microsoft.com/office/word/2010/wordprocessingCanvas" xmlns:mo="http://schemas.microsoft.com/office/mac/office/2008/main" xmlns:mc="http://schemas.openxmlformats.org/markup-compatibility/2006" xmlns:mv="urn:schemas-microsoft-com:mac:vml" xmlns:o="urn:schemas-microsoft-com:office:office" xmlns:r="http://schemas.openxmlformats.org/officeDocument/2006/relationships" xmlns:m="http://schemas.openxmlformats.org/officeDocument/2006/math" xmlns:v="urn:schemas-microsoft-com:vml" xmlns:wp14="http://schemas.microsoft.com/office/word/2010/wordprocessingDrawing" xmlns:wp="http://schemas.openxmlformats.org/drawingml/2006/wordprocessingDrawing" xmlns:w10="urn:schemas-microsoft-com:office:word" xmlns:w="http://schemas.openxmlformats.org/wordprocessingml/2006/main" xmlns:w14="http://schemas.microsoft.com/office/word/2010/wordml" xmlns:w15="http://schemas.microsoft.com/office/word/2012/wordml" xmlns:wpg="http://schemas.microsoft.com/office/word/2010/wordprocessingGroup" xmlns:wpi="http://schemas.microsoft.com/office/word/2010/wordprocessingInk" xmlns:wne="http://schemas.microsoft.com/office/word/2006/wordml" xmlns:wps="http://schemas.microsoft.com/office/word/2010/wordprocessingShape" mc:Ignorable="w14 w15 wp14">
+  <w:endnote w:type="separator" w:id="-1">
+    <w:p>
+      <w:r>
+        <w:separator/>
+      </w:r>
+    </w:p>
+  </w:endnote>
+  <w:endnote w:type="continuationSeparator" w:id="0">
+    <w:p>
+      <w:r>
+        <w:continuationSeparator/>
+      </w:r>
+    </w:p>
+  </w:endnote>
+</w:endnotes>
+</file>
+
+<file path=word/footer1.xml><?xml version="1.0" encoding="utf-8"?>
+<w:ftr xmlns:wpc="http://schemas.microsoft.com/office/word/2010/wordprocessingCanvas" xmlns:mo="http://schemas.microsoft.com/office/mac/office/2008/main" xmlns:mc="http://schemas.openxmlformats.org/markup-compatibility/2006" xmlns:mv="urn:schemas-microsoft-com:mac:vml" xmlns:o="urn:schemas-microsoft-com:office:office" xmlns:r="http://schemas.openxmlformats.org/officeDocument/2006/relationships" xmlns:m="http://schemas.openxmlformats.org/officeDocument/2006/math" xmlns:v="urn:schemas-microsoft-com:vml" xmlns:wp14="http://schemas.microsoft.com/office/word/2010/wordprocessingDrawing" xmlns:wp="http://schemas.openxmlformats.org/drawingml/2006/wordprocessingDrawing" xmlns:w10="urn:schemas-microsoft-com:office:word" xmlns:w="http://schemas.openxmlformats.org/wordprocessingml/2006/main" xmlns:w14="http://schemas.microsoft.com/office/word/2010/wordml" xmlns:w15="http://schemas.microsoft.com/office/word/2012/wordml" xmlns:wpg="http://schemas.microsoft.com/office/word/2010/wordprocessingGroup" xmlns:wpi="http://schemas.microsoft.com/office/word/2010/wordprocessingInk" xmlns:wne="http://schemas.microsoft.com/office/word/2006/wordml" xmlns:wps="http://schemas.microsoft.com/office/word/2010/wordprocessingShape" mc:Ignorable="w14 w15 wp14">
+  <w:p>
+    <w:pPr>
+      <w:pStyle w:val="Footer"/>
+      <w:framePr w:wrap="none" w:vAnchor="text" w:hAnchor="margin" w:xAlign="center" w:y="1"/>
+      <w:rPr>
+        <w:rStyle w:val="PageNumber"/>
+      </w:rPr>
+    </w:pPr>
+    <w:r>
+      <w:rPr>
+        <w:rStyle w:val="PageNumber"/>
+      </w:rPr>
+      <w:fldChar w:fldCharType="begin"/>
+    </w:r>
+    <w:r>
+      <w:rPr>
+        <w:rStyle w:val="PageNumber"/>
+      </w:rPr>
+      <w:instrText xml:space="preserve">PAGE  </w:instrText>
+    </w:r>
+    <w:r>
+      <w:rPr>
+        <w:rStyle w:val="PageNumber"/>
+      </w:rPr>
+      <w:fldChar w:fldCharType="end"/>
+    </w:r>
+  </w:p>
+  <w:p>
+    <w:pPr>
+      <w:pStyle w:val="Footer"/>
+    </w:pPr>
+  </w:p>
+</w:ftr>
+</file>
+
+<file path=word/footer2.xml><?xml version="1.0" encoding="utf-8"?>
+<w:ftr xmlns:wpc="http://schemas.microsoft.com/office/word/2010/wordprocessingCanvas" xmlns:mo="http://schemas.microsoft.com/office/mac/office/2008/main" xmlns:mc="http://schemas.openxmlformats.org/markup-compatibility/2006" xmlns:mv="urn:schemas-microsoft-com:mac:vml" xmlns:o="urn:schemas-microsoft-com:office:office" xmlns:r="http://schemas.openxmlformats.org/officeDocument/2006/relationships" xmlns:m="http://schemas.openxmlformats.org/officeDocument/2006/math" xmlns:v="urn:schemas-microsoft-com:vml" xmlns:wp14="http://schemas.microsoft.com/office/word/2010/wordprocessingDrawing" xmlns:wp="http://schemas.openxmlformats.org/drawingml/2006/wordprocessingDrawing" xmlns:w10="urn:schemas-microsoft-com:office:word" xmlns:w="http://schemas.openxmlformats.org/wordprocessingml/2006/main" xmlns:w14="http://schemas.microsoft.com/office/word/2010/wordml" xmlns:w15="http://schemas.microsoft.com/office/word/2012/wordml" xmlns:wpg="http://schemas.microsoft.com/office/word/2010/wordprocessingGroup" xmlns:wpi="http://schemas.microsoft.com/office/word/2010/wordprocessingInk" xmlns:wne="http://schemas.microsoft.com/office/word/2006/wordml" xmlns:wps="http://schemas.microsoft.com/office/word/2010/wordprocessingShape" mc:Ignorable="w14 w15 wp14">
+  <w:p>
+    <w:pPr>
+      <w:pStyle w:val="Footer"/>
+      <w:framePr w:wrap="none" w:vAnchor="text" w:hAnchor="margin" w:xAlign="center" w:y="1"/>
+      <w:rPr>
+        <w:rStyle w:val="PageNumber"/>
+      </w:rPr>
+    </w:pPr>
+    <w:r>
+      <w:rPr>
+        <w:rStyle w:val="PageNumber"/>
+      </w:rPr>
+      <w:fldChar w:fldCharType="begin"/>
+    </w:r>
+    <w:r>
+      <w:rPr>
+        <w:rStyle w:val="PageNumber"/>
+      </w:rPr>
+      <w:instrText xml:space="preserve">PAGE  </w:instrText>
+    </w:r>
+    <w:r>
+      <w:rPr>
+        <w:rStyle w:val="PageNumber"/>
+      </w:rPr>
+      <w:fldChar w:fldCharType="separate"/>
+    </w:r>
+    <w:r>
+      <w:rPr>
+        <w:rStyle w:val="PageNumber"/>
+        <w:noProof/>
+      </w:rPr>
+      <w:t>1</w:t>
+    </w:r>
+    <w:r>
+      <w:rPr>
+        <w:rStyle w:val="PageNumber"/>
+      </w:rPr>
+      <w:fldChar w:fldCharType="end"/>
+    </w:r>
+  </w:p>
+  <w:p>
+    <w:pPr>
+      <w:pStyle w:val="Footer"/>
+    </w:pPr>
+  </w:p>
+</w:ftr>
+</file>
+
+<file path=word/footnotes.xml><?xml version="1.0" encoding="utf-8"?>
+<w:footnotes xmlns:wpc="http://schemas.microsoft.com/office/word/2010/wordprocessingCanvas" xmlns:mo="http://schemas.microsoft.com/office/mac/office/2008/main" xmlns:mc="http://schemas.openxmlformats.org/markup-compatibility/2006" xmlns:mv="urn:schemas-microsoft-com:mac:vml" xmlns:o="urn:schemas-microsoft-com:office:office" xmlns:r="http://schemas.openxmlformats.org/officeDocument/2006/relationships" xmlns:m="http://schemas.openxmlformats.org/officeDocument/2006/math" xmlns:v="urn:schemas-microsoft-com:vml" xmlns:wp14="http://schemas.microsoft.com/office/word/2010/wordprocessingDrawing" xmlns:wp="http://schemas.openxmlformats.org/drawingml/2006/wordprocessingDrawing" xmlns:w10="urn:schemas-microsoft-com:office:word" xmlns:w="http://schemas.openxmlformats.org/wordprocessingml/2006/main" xmlns:w14="http://schemas.microsoft.com/office/word/2010/wordml" xmlns:w15="http://schemas.microsoft.com/office/word/2012/wordml" xmlns:wpg="http://schemas.microsoft.com/office/word/2010/wordprocessingGroup" xmlns:wpi="http://schemas.microsoft.com/office/word/2010/wordprocessingInk" xmlns:wne="http://schemas.microsoft.com/office/word/2006/wordml" xmlns:wps="http://schemas.microsoft.com/office/word/2010/wordprocessingShape" mc:Ignorable="w14 w15 wp14">
+  <w:footnote w:type="separator" w:id="-1">
+    <w:p>
+      <w:r>
+        <w:separator/>
+      </w:r>
+    </w:p>
+  </w:footnote>
+  <w:footnote w:type="continuationSeparator" w:id="0">
+    <w:p>
+      <w:r>
+        <w:continuationSeparator/>
+      </w:r>
+    </w:p>
+  </w:footnote>
+</w:footnotes>
 </file>
 
 <file path=word/styles.xml><?xml version="1.0" encoding="utf-8"?>
@@ -802,6 +1028,56 @@
     <w:semiHidden/>
     <w:unhideWhenUsed/>
   </w:style>
+  <w:style w:type="paragraph" w:styleId="Header">
+    <w:name w:val="header"/>
+    <w:basedOn w:val="Normal"/>
+    <w:link w:val="HeaderChar"/>
+    <w:uiPriority w:val="99"/>
+    <w:unhideWhenUsed/>
+    <w:rsid w:val="00BE0245"/>
+    <w:pPr>
+      <w:tabs>
+        <w:tab w:val="center" w:pos="4680"/>
+        <w:tab w:val="right" w:pos="9360"/>
+      </w:tabs>
+    </w:pPr>
+  </w:style>
+  <w:style w:type="character" w:customStyle="1" w:styleId="HeaderChar">
+    <w:name w:val="Header Char"/>
+    <w:basedOn w:val="DefaultParagraphFont"/>
+    <w:link w:val="Header"/>
+    <w:uiPriority w:val="99"/>
+    <w:rsid w:val="00BE0245"/>
+  </w:style>
+  <w:style w:type="paragraph" w:styleId="Footer">
+    <w:name w:val="footer"/>
+    <w:basedOn w:val="Normal"/>
+    <w:link w:val="FooterChar"/>
+    <w:uiPriority w:val="99"/>
+    <w:unhideWhenUsed/>
+    <w:rsid w:val="00BE0245"/>
+    <w:pPr>
+      <w:tabs>
+        <w:tab w:val="center" w:pos="4680"/>
+        <w:tab w:val="right" w:pos="9360"/>
+      </w:tabs>
+    </w:pPr>
+  </w:style>
+  <w:style w:type="character" w:customStyle="1" w:styleId="FooterChar">
+    <w:name w:val="Footer Char"/>
+    <w:basedOn w:val="DefaultParagraphFont"/>
+    <w:link w:val="Footer"/>
+    <w:uiPriority w:val="99"/>
+    <w:rsid w:val="00BE0245"/>
+  </w:style>
+  <w:style w:type="character" w:styleId="PageNumber">
+    <w:name w:val="page number"/>
+    <w:basedOn w:val="DefaultParagraphFont"/>
+    <w:uiPriority w:val="99"/>
+    <w:semiHidden/>
+    <w:unhideWhenUsed/>
+    <w:rsid w:val="00BE0245"/>
+  </w:style>
 </w:styles>
 </file>
 
@@ -827,11 +1103,11 @@
           <a:p>
             <a:pPr>
               <a:defRPr sz="1400" b="0" i="0" u="none" strike="noStrike" kern="1200" spc="0" baseline="0">
+                <a:ln>
+                  <a:noFill/>
+                </a:ln>
                 <a:solidFill>
-                  <a:schemeClr val="tx1">
-                    <a:lumMod val="65000"/>
-                    <a:lumOff val="35000"/>
-                  </a:schemeClr>
+                  <a:schemeClr val="tx1"/>
                 </a:solidFill>
                 <a:latin typeface="+mn-lt"/>
                 <a:ea typeface="+mn-ea"/>
@@ -840,11 +1116,7 @@
             </a:pPr>
             <a:r>
               <a:rPr lang="en-US"/>
-              <a:t>Cost</a:t>
-            </a:r>
-            <a:r>
-              <a:rPr lang="en-US" baseline="0"/>
-              <a:t> vs. # Clusters</a:t>
+              <a:t>Cost vs. # Clusters</a:t>
             </a:r>
           </a:p>
         </c:rich>
@@ -864,11 +1136,11 @@
         <a:p>
           <a:pPr>
             <a:defRPr sz="1400" b="0" i="0" u="none" strike="noStrike" kern="1200" spc="0" baseline="0">
+              <a:ln>
+                <a:noFill/>
+              </a:ln>
               <a:solidFill>
-                <a:schemeClr val="tx1">
-                  <a:lumMod val="65000"/>
-                  <a:lumOff val="35000"/>
-                </a:schemeClr>
+                <a:schemeClr val="tx1"/>
               </a:solidFill>
               <a:latin typeface="+mn-lt"/>
               <a:ea typeface="+mn-ea"/>
@@ -1129,11 +1401,11 @@
           <c:showPercent val="0"/>
           <c:showBubbleSize val="0"/>
         </c:dLbls>
-        <c:axId val="722424976"/>
-        <c:axId val="722384208"/>
+        <c:axId val="1232387360"/>
+        <c:axId val="1128928992"/>
       </c:scatterChart>
       <c:valAx>
-        <c:axId val="722424976"/>
+        <c:axId val="1232387360"/>
         <c:scaling>
           <c:orientation val="minMax"/>
         </c:scaling>
@@ -1175,11 +1447,11 @@
           <a:p>
             <a:pPr>
               <a:defRPr sz="900" b="0" i="0" u="none" strike="noStrike" kern="1200" baseline="0">
+                <a:ln>
+                  <a:noFill/>
+                </a:ln>
                 <a:solidFill>
-                  <a:schemeClr val="tx1">
-                    <a:lumMod val="65000"/>
-                    <a:lumOff val="35000"/>
-                  </a:schemeClr>
+                  <a:schemeClr val="tx1"/>
                 </a:solidFill>
                 <a:latin typeface="+mn-lt"/>
                 <a:ea typeface="+mn-ea"/>
@@ -1189,12 +1461,12 @@
             <a:endParaRPr lang="en-US"/>
           </a:p>
         </c:txPr>
-        <c:crossAx val="722384208"/>
+        <c:crossAx val="1128928992"/>
         <c:crosses val="autoZero"/>
         <c:crossBetween val="midCat"/>
       </c:valAx>
       <c:valAx>
-        <c:axId val="722384208"/>
+        <c:axId val="1128928992"/>
         <c:scaling>
           <c:orientation val="minMax"/>
         </c:scaling>
@@ -1236,11 +1508,11 @@
           <a:p>
             <a:pPr>
               <a:defRPr sz="900" b="0" i="0" u="none" strike="noStrike" kern="1200" baseline="0">
+                <a:ln>
+                  <a:noFill/>
+                </a:ln>
                 <a:solidFill>
-                  <a:schemeClr val="tx1">
-                    <a:lumMod val="65000"/>
-                    <a:lumOff val="35000"/>
-                  </a:schemeClr>
+                  <a:schemeClr val="tx1"/>
                 </a:solidFill>
                 <a:latin typeface="+mn-lt"/>
                 <a:ea typeface="+mn-ea"/>
@@ -1250,7 +1522,7 @@
             <a:endParaRPr lang="en-US"/>
           </a:p>
         </c:txPr>
-        <c:crossAx val="722424976"/>
+        <c:crossAx val="1232387360"/>
         <c:crosses val="autoZero"/>
         <c:crossBetween val="midCat"/>
       </c:valAx>
@@ -1271,12 +1543,7 @@
       <a:schemeClr val="bg1"/>
     </a:solidFill>
     <a:ln w="9525" cap="flat" cmpd="sng" algn="ctr">
-      <a:solidFill>
-        <a:schemeClr val="tx1">
-          <a:lumMod val="15000"/>
-          <a:lumOff val="85000"/>
-        </a:schemeClr>
-      </a:solidFill>
+      <a:noFill/>
       <a:round/>
     </a:ln>
     <a:effectLst/>
@@ -1286,7 +1553,14 @@
     <a:lstStyle/>
     <a:p>
       <a:pPr>
-        <a:defRPr/>
+        <a:defRPr>
+          <a:ln>
+            <a:noFill/>
+          </a:ln>
+          <a:solidFill>
+            <a:schemeClr val="tx1"/>
+          </a:solidFill>
+        </a:defRPr>
       </a:pPr>
       <a:endParaRPr lang="en-US"/>
     </a:p>
@@ -1337,7 +1611,6 @@
           </a:p>
         </c:rich>
       </c:tx>
-      <c:layout/>
       <c:overlay val="0"/>
       <c:spPr>
         <a:noFill/>
@@ -1617,11 +1890,11 @@
           <c:showPercent val="0"/>
           <c:showBubbleSize val="0"/>
         </c:dLbls>
-        <c:axId val="721742576"/>
-        <c:axId val="722113760"/>
+        <c:axId val="1142713568"/>
+        <c:axId val="1103116032"/>
       </c:scatterChart>
       <c:valAx>
-        <c:axId val="721742576"/>
+        <c:axId val="1142713568"/>
         <c:scaling>
           <c:orientation val="minMax"/>
         </c:scaling>
@@ -1678,12 +1951,12 @@
             <a:endParaRPr lang="en-US"/>
           </a:p>
         </c:txPr>
-        <c:crossAx val="722113760"/>
+        <c:crossAx val="1103116032"/>
         <c:crosses val="autoZero"/>
         <c:crossBetween val="midCat"/>
       </c:valAx>
       <c:valAx>
-        <c:axId val="722113760"/>
+        <c:axId val="1103116032"/>
         <c:scaling>
           <c:orientation val="minMax"/>
         </c:scaling>
@@ -1739,7 +2012,7 @@
             <a:endParaRPr lang="en-US"/>
           </a:p>
         </c:txPr>
-        <c:crossAx val="721742576"/>
+        <c:crossAx val="1142713568"/>
         <c:crosses val="autoZero"/>
         <c:crossBetween val="midCat"/>
       </c:valAx>
@@ -1760,12 +2033,7 @@
       <a:schemeClr val="bg1"/>
     </a:solidFill>
     <a:ln w="9525" cap="flat" cmpd="sng" algn="ctr">
-      <a:solidFill>
-        <a:schemeClr val="tx1">
-          <a:lumMod val="15000"/>
-          <a:lumOff val="85000"/>
-        </a:schemeClr>
-      </a:solidFill>
+      <a:noFill/>
       <a:round/>
     </a:ln>
     <a:effectLst/>
@@ -2864,11 +3132,11 @@
           <c:showBubbleSize val="0"/>
         </c:dLbls>
         <c:smooth val="0"/>
-        <c:axId val="1155989536"/>
-        <c:axId val="1148810976"/>
+        <c:axId val="1182835024"/>
+        <c:axId val="712850160"/>
       </c:lineChart>
       <c:catAx>
-        <c:axId val="1155989536"/>
+        <c:axId val="1182835024"/>
         <c:scaling>
           <c:orientation val="minMax"/>
         </c:scaling>
@@ -2911,7 +3179,7 @@
             <a:endParaRPr lang="en-US"/>
           </a:p>
         </c:txPr>
-        <c:crossAx val="1148810976"/>
+        <c:crossAx val="712850160"/>
         <c:crosses val="autoZero"/>
         <c:auto val="1"/>
         <c:lblAlgn val="ctr"/>
@@ -2919,7 +3187,7 @@
         <c:noMultiLvlLbl val="0"/>
       </c:catAx>
       <c:valAx>
-        <c:axId val="1148810976"/>
+        <c:axId val="712850160"/>
         <c:scaling>
           <c:orientation val="minMax"/>
         </c:scaling>
@@ -2939,6 +3207,7 @@
             <a:effectLst/>
           </c:spPr>
         </c:majorGridlines>
+        <c:numFmt formatCode="General" sourceLinked="0"/>
         <c:majorTickMark val="none"/>
         <c:minorTickMark val="none"/>
         <c:tickLblPos val="nextTo"/>
@@ -2969,7 +3238,7 @@
             <a:endParaRPr lang="en-US"/>
           </a:p>
         </c:txPr>
-        <c:crossAx val="1155989536"/>
+        <c:crossAx val="1182835024"/>
         <c:crosses val="autoZero"/>
         <c:crossBetween val="between"/>
       </c:valAx>
@@ -3021,12 +3290,7 @@
       <a:schemeClr val="bg1"/>
     </a:solidFill>
     <a:ln w="9525" cap="flat" cmpd="sng" algn="ctr">
-      <a:solidFill>
-        <a:schemeClr val="tx1">
-          <a:lumMod val="15000"/>
-          <a:lumOff val="85000"/>
-        </a:schemeClr>
-      </a:solidFill>
+      <a:noFill/>
       <a:round/>
     </a:ln>
     <a:effectLst/>
@@ -4213,11 +4477,11 @@
         </c:dLbls>
         <c:marker val="1"/>
         <c:smooth val="0"/>
-        <c:axId val="1236726992"/>
-        <c:axId val="1237149632"/>
+        <c:axId val="1130366688"/>
+        <c:axId val="1231895696"/>
       </c:lineChart>
       <c:catAx>
-        <c:axId val="1236726992"/>
+        <c:axId val="1130366688"/>
         <c:scaling>
           <c:orientation val="minMax"/>
         </c:scaling>
@@ -4260,7 +4524,7 @@
             <a:endParaRPr lang="en-US"/>
           </a:p>
         </c:txPr>
-        <c:crossAx val="1237149632"/>
+        <c:crossAx val="1231895696"/>
         <c:crosses val="autoZero"/>
         <c:auto val="1"/>
         <c:lblAlgn val="ctr"/>
@@ -4268,7 +4532,7 @@
         <c:noMultiLvlLbl val="0"/>
       </c:catAx>
       <c:valAx>
-        <c:axId val="1237149632"/>
+        <c:axId val="1231895696"/>
         <c:scaling>
           <c:orientation val="minMax"/>
         </c:scaling>
@@ -4318,7 +4582,7 @@
             <a:endParaRPr lang="en-US"/>
           </a:p>
         </c:txPr>
-        <c:crossAx val="1236726992"/>
+        <c:crossAx val="1130366688"/>
         <c:crosses val="autoZero"/>
         <c:crossBetween val="between"/>
       </c:valAx>
@@ -4370,12 +4634,7 @@
       <a:schemeClr val="bg1"/>
     </a:solidFill>
     <a:ln w="9525" cap="flat" cmpd="sng" algn="ctr">
-      <a:solidFill>
-        <a:schemeClr val="tx1">
-          <a:lumMod val="15000"/>
-          <a:lumOff val="85000"/>
-        </a:schemeClr>
-      </a:solidFill>
+      <a:noFill/>
       <a:round/>
     </a:ln>
     <a:effectLst/>
@@ -5036,11 +5295,11 @@
         </c:dLbls>
         <c:marker val="1"/>
         <c:smooth val="0"/>
-        <c:axId val="739946688"/>
-        <c:axId val="1204682656"/>
+        <c:axId val="727351856"/>
+        <c:axId val="1233474688"/>
       </c:lineChart>
       <c:catAx>
-        <c:axId val="739946688"/>
+        <c:axId val="727351856"/>
         <c:scaling>
           <c:orientation val="minMax"/>
         </c:scaling>
@@ -5083,7 +5342,7 @@
             <a:endParaRPr lang="en-US"/>
           </a:p>
         </c:txPr>
-        <c:crossAx val="1204682656"/>
+        <c:crossAx val="1233474688"/>
         <c:crosses val="autoZero"/>
         <c:auto val="1"/>
         <c:lblAlgn val="ctr"/>
@@ -5091,7 +5350,7 @@
         <c:noMultiLvlLbl val="0"/>
       </c:catAx>
       <c:valAx>
-        <c:axId val="1204682656"/>
+        <c:axId val="1233474688"/>
         <c:scaling>
           <c:orientation val="minMax"/>
         </c:scaling>
@@ -5141,7 +5400,7 @@
             <a:endParaRPr lang="en-US"/>
           </a:p>
         </c:txPr>
-        <c:crossAx val="739946688"/>
+        <c:crossAx val="727351856"/>
         <c:crosses val="autoZero"/>
         <c:crossBetween val="between"/>
       </c:valAx>
@@ -5193,12 +5452,7 @@
       <a:schemeClr val="bg1"/>
     </a:solidFill>
     <a:ln w="9525" cap="flat" cmpd="sng" algn="ctr">
-      <a:solidFill>
-        <a:schemeClr val="tx1">
-          <a:lumMod val="15000"/>
-          <a:lumOff val="85000"/>
-        </a:schemeClr>
-      </a:solidFill>
+      <a:noFill/>
       <a:round/>
     </a:ln>
     <a:effectLst/>
@@ -8239,7 +8493,7 @@
 </file>
 
 <file path=customXml/itemProps1.xml><?xml version="1.0" encoding="utf-8"?>
-<ds:datastoreItem xmlns:ds="http://schemas.openxmlformats.org/officeDocument/2006/customXml" ds:itemID="{B5F41291-1695-EC48-A7BF-36F60AD5596D}">
+<ds:datastoreItem xmlns:ds="http://schemas.openxmlformats.org/officeDocument/2006/customXml" ds:itemID="{658A5553-192B-994C-9A13-378C168E804A}">
   <ds:schemaRefs>
     <ds:schemaRef ds:uri="http://schemas.openxmlformats.org/officeDocument/2006/bibliography"/>
   </ds:schemaRefs>

</xml_diff>